<commit_message>
Fixed some translations bugs
</commit_message>
<xml_diff>
--- a/specifications/Site_fr.docx
+++ b/specifications/Site_fr.docx
@@ -5,11 +5,13 @@
     <w:p>
       <w:pPr>
         <w:rPr>
-          <w:lang w:val="fr-FR"/>
-        </w:rPr>
-      </w:pPr>
-      <w:r>
-        <w:rPr>
+          <w:color w:val="00B050"/>
+          <w:lang w:val="fr-FR"/>
+        </w:rPr>
+      </w:pPr>
+      <w:r>
+        <w:rPr>
+          <w:color w:val="00B050"/>
           <w:lang w:val="fr-FR"/>
         </w:rPr>
         <w:t>Courir “ Le Grand Raid” pour une cause</w:t>
@@ -18,18 +20,21 @@
     <w:p>
       <w:pPr>
         <w:rPr>
-          <w:lang w:val="fr-FR"/>
-        </w:rPr>
-      </w:pPr>
-    </w:p>
-    <w:p>
-      <w:pPr>
-        <w:rPr>
-          <w:lang w:val="fr-FR"/>
-        </w:rPr>
-      </w:pPr>
-      <w:r>
-        <w:rPr>
+          <w:color w:val="00B050"/>
+          <w:lang w:val="fr-FR"/>
+        </w:rPr>
+      </w:pPr>
+    </w:p>
+    <w:p>
+      <w:pPr>
+        <w:rPr>
+          <w:color w:val="00B050"/>
+          <w:lang w:val="fr-FR"/>
+        </w:rPr>
+      </w:pPr>
+      <w:r>
+        <w:rPr>
+          <w:color w:val="00B050"/>
           <w:lang w:val="fr-FR"/>
         </w:rPr>
         <w:t>Projet sponsorisé par:</w:t>
@@ -1003,23 +1008,27 @@
     <w:p>
       <w:pPr>
         <w:rPr>
-          <w:lang w:val="fr-FR"/>
-        </w:rPr>
-      </w:pPr>
-      <w:r>
-        <w:rPr>
+          <w:color w:val="00B050"/>
+          <w:lang w:val="fr-FR"/>
+        </w:rPr>
+      </w:pPr>
+      <w:r>
+        <w:rPr>
+          <w:color w:val="00B050"/>
           <w:lang w:val="fr-FR"/>
         </w:rPr>
         <w:t xml:space="preserve">Dons </w:t>
       </w:r>
       <w:r>
         <w:rPr>
+          <w:color w:val="00B050"/>
           <w:lang w:val="fr-FR"/>
         </w:rPr>
         <w:t>cumulés</w:t>
       </w:r>
       <w:r>
         <w:rPr>
+          <w:color w:val="00B050"/>
           <w:lang w:val="fr-FR"/>
         </w:rPr>
         <w:t xml:space="preserve"> par kilomètre à ce jour :</w:t>
@@ -1673,11 +1682,13 @@
     <w:p>
       <w:pPr>
         <w:rPr>
-          <w:lang w:val="fr-FR"/>
-        </w:rPr>
-      </w:pPr>
-      <w:r>
-        <w:rPr>
+          <w:color w:val="00B050"/>
+          <w:lang w:val="fr-FR"/>
+        </w:rPr>
+      </w:pPr>
+      <w:r>
+        <w:rPr>
+          <w:color w:val="00B050"/>
           <w:lang w:val="fr-FR"/>
         </w:rPr>
         <w:lastRenderedPageBreak/>
@@ -1687,11 +1698,13 @@
     <w:p>
       <w:pPr>
         <w:rPr>
-          <w:lang w:val="fr-FR"/>
-        </w:rPr>
-      </w:pPr>
-      <w:r>
-        <w:rPr>
+          <w:color w:val="00B050"/>
+          <w:lang w:val="fr-FR"/>
+        </w:rPr>
+      </w:pPr>
+      <w:r>
+        <w:rPr>
+          <w:color w:val="00B050"/>
           <w:lang w:val="fr-FR"/>
         </w:rPr>
         <w:t>Page Facebook officielle</w:t>
@@ -2187,14 +2200,14 @@
       <w:pPr>
         <w:rPr>
           <w:b/>
-          <w:color w:val="1F497D" w:themeColor="text2"/>
-          <w:lang w:val="fr-FR"/>
-        </w:rPr>
-      </w:pPr>
-      <w:r>
-        <w:rPr>
-          <w:b/>
-          <w:color w:val="1F497D" w:themeColor="text2"/>
+          <w:color w:val="00B050"/>
+          <w:lang w:val="fr-FR"/>
+        </w:rPr>
+      </w:pPr>
+      <w:r>
+        <w:rPr>
+          <w:b/>
+          <w:color w:val="00B050"/>
           <w:lang w:val="fr-FR"/>
         </w:rPr>
         <w:t>Compétitions à venir avant La Diagonale des Fous</w:t>
@@ -2769,11 +2782,13 @@
     <w:p>
       <w:pPr>
         <w:rPr>
-          <w:lang w:val="fr-FR"/>
-        </w:rPr>
-      </w:pPr>
-      <w:r>
-        <w:rPr>
+          <w:color w:val="00B050"/>
+          <w:lang w:val="fr-FR"/>
+        </w:rPr>
+      </w:pPr>
+      <w:r>
+        <w:rPr>
+          <w:color w:val="00B050"/>
           <w:lang w:val="fr-FR"/>
         </w:rPr>
         <w:t>Vous pouvez trouver plus d’informations sur l’association et ses actions sur :</w:t>
@@ -2782,18 +2797,21 @@
     <w:p>
       <w:pPr>
         <w:rPr>
-          <w:lang w:val="fr-FR"/>
-        </w:rPr>
-      </w:pPr>
-    </w:p>
-    <w:p>
-      <w:pPr>
-        <w:rPr>
-          <w:lang w:val="fr-FR"/>
-        </w:rPr>
-      </w:pPr>
-      <w:r>
-        <w:rPr>
+          <w:color w:val="00B050"/>
+          <w:lang w:val="fr-FR"/>
+        </w:rPr>
+      </w:pPr>
+    </w:p>
+    <w:p>
+      <w:pPr>
+        <w:rPr>
+          <w:color w:val="00B050"/>
+          <w:lang w:val="fr-FR"/>
+        </w:rPr>
+      </w:pPr>
+      <w:r>
+        <w:rPr>
+          <w:color w:val="00B050"/>
           <w:lang w:val="fr-FR"/>
         </w:rPr>
         <w:t>www.lesenfantsdudragon.com</w:t>
@@ -2802,11 +2820,13 @@
     <w:p>
       <w:pPr>
         <w:rPr>
-          <w:lang w:val="fr-FR"/>
-        </w:rPr>
-      </w:pPr>
-      <w:r>
-        <w:rPr>
+          <w:color w:val="00B050"/>
+          <w:lang w:val="fr-FR"/>
+        </w:rPr>
+      </w:pPr>
+      <w:r>
+        <w:rPr>
+          <w:color w:val="00B050"/>
           <w:lang w:val="fr-FR"/>
         </w:rPr>
         <w:t>Email: contact@lesenfantsdudragon.com</w:t>
@@ -2815,24 +2835,21 @@
     <w:p>
       <w:pPr>
         <w:rPr>
-          <w:lang w:val="fr-FR"/>
-        </w:rPr>
-      </w:pPr>
-      <w:r>
-        <w:rPr>
-          <w:lang w:val="fr-FR"/>
-        </w:rPr>
-        <w:t xml:space="preserve">Ou contacter directement : </w:t>
-      </w:r>
-      <w:r>
-        <w:rPr>
-          <w:lang w:val="fr-FR"/>
-        </w:rPr>
-        <w:t xml:space="preserve">Mr Marc de </w:t>
+          <w:color w:val="00B050"/>
+          <w:lang w:val="fr-FR"/>
+        </w:rPr>
+      </w:pPr>
+      <w:r>
+        <w:rPr>
+          <w:color w:val="00B050"/>
+          <w:lang w:val="fr-FR"/>
+        </w:rPr>
+        <w:t xml:space="preserve">Ou contacter directement : Mr Marc de </w:t>
       </w:r>
       <w:proofErr w:type="spellStart"/>
       <w:r>
         <w:rPr>
+          <w:color w:val="00B050"/>
           <w:lang w:val="fr-FR"/>
         </w:rPr>
         <w:t>Muynh</w:t>
@@ -2840,6 +2857,7 @@
       <w:proofErr w:type="spellEnd"/>
       <w:r>
         <w:rPr>
+          <w:color w:val="00B050"/>
           <w:lang w:val="fr-FR"/>
         </w:rPr>
         <w:t xml:space="preserve"> (Email: marcopolo1949@gmail.com)</w:t>
@@ -2848,11 +2866,13 @@
     <w:p>
       <w:pPr>
         <w:rPr>
-          <w:lang w:val="fr-FR"/>
-        </w:rPr>
-      </w:pPr>
-      <w:r>
-        <w:rPr>
+          <w:color w:val="00B050"/>
+          <w:lang w:val="fr-FR"/>
+        </w:rPr>
+      </w:pPr>
+      <w:r>
+        <w:rPr>
+          <w:color w:val="00B050"/>
           <w:lang w:val="fr-FR"/>
         </w:rPr>
         <w:t>Facebook: https://www.facebook.com/groups/Enfantsdudragon/</w:t>
@@ -2874,6 +2894,8 @@
           <w:lang w:val="fr-FR"/>
         </w:rPr>
       </w:pPr>
+      <w:bookmarkStart w:id="0" w:name="_GoBack"/>
+      <w:bookmarkEnd w:id="0"/>
     </w:p>
     <w:p>
       <w:pPr>
@@ -3128,11 +3150,13 @@
     <w:p>
       <w:pPr>
         <w:rPr>
-          <w:lang w:val="fr-FR"/>
-        </w:rPr>
-      </w:pPr>
-      <w:r>
-        <w:rPr>
+          <w:color w:val="00B050"/>
+          <w:lang w:val="fr-FR"/>
+        </w:rPr>
+      </w:pPr>
+      <w:r>
+        <w:rPr>
+          <w:color w:val="00B050"/>
           <w:lang w:val="fr-FR"/>
         </w:rPr>
         <w:lastRenderedPageBreak/>
@@ -3142,18 +3166,21 @@
     <w:p>
       <w:pPr>
         <w:rPr>
-          <w:lang w:val="fr-FR"/>
-        </w:rPr>
-      </w:pPr>
-    </w:p>
-    <w:p>
-      <w:pPr>
-        <w:rPr>
-          <w:lang w:val="fr-FR"/>
-        </w:rPr>
-      </w:pPr>
-      <w:r>
-        <w:rPr>
+          <w:color w:val="00B050"/>
+          <w:lang w:val="fr-FR"/>
+        </w:rPr>
+      </w:pPr>
+    </w:p>
+    <w:p>
+      <w:pPr>
+        <w:rPr>
+          <w:color w:val="00B050"/>
+          <w:lang w:val="fr-FR"/>
+        </w:rPr>
+      </w:pPr>
+      <w:r>
+        <w:rPr>
+          <w:color w:val="00B050"/>
           <w:lang w:val="fr-FR"/>
         </w:rPr>
         <w:t>Page Facebook :</w:t>
@@ -3280,33 +3307,27 @@
           <w:color w:val="00B050"/>
           <w:lang w:val="fr-FR"/>
         </w:rPr>
-        <w:t xml:space="preserve">Tous les soirs, le bar est anime, et des concerts de music live sont organisés chaque Vendredi soir. Le meilleur endroit pour se détendre avec une bière après l’entrainement (ou </w:t>
-      </w:r>
-      <w:bookmarkStart w:id="0" w:name="_GoBack"/>
-      <w:bookmarkEnd w:id="0"/>
-      <w:r>
-        <w:rPr>
-          <w:color w:val="00B050"/>
-          <w:lang w:val="fr-FR"/>
-        </w:rPr>
-        <w:t>le travail) !</w:t>
-      </w:r>
-    </w:p>
-    <w:p>
-      <w:pPr>
-        <w:rPr>
-          <w:lang w:val="fr-FR"/>
-        </w:rPr>
-      </w:pPr>
-    </w:p>
-    <w:p>
-      <w:pPr>
-        <w:rPr>
-          <w:lang w:val="fr-FR"/>
-        </w:rPr>
-      </w:pPr>
-      <w:r>
-        <w:rPr>
+        <w:t>Tous les soirs, le bar est anime, et des concerts de music live sont organisés chaque Vendredi soir. Le meilleur endroit pour se détendre avec une bière après l’entrainement (ou le travail) !</w:t>
+      </w:r>
+    </w:p>
+    <w:p>
+      <w:pPr>
+        <w:rPr>
+          <w:color w:val="00B050"/>
+          <w:lang w:val="fr-FR"/>
+        </w:rPr>
+      </w:pPr>
+    </w:p>
+    <w:p>
+      <w:pPr>
+        <w:rPr>
+          <w:color w:val="00B050"/>
+          <w:lang w:val="fr-FR"/>
+        </w:rPr>
+      </w:pPr>
+      <w:r>
+        <w:rPr>
+          <w:color w:val="00B050"/>
           <w:lang w:val="fr-FR"/>
         </w:rPr>
         <w:t xml:space="preserve">Adresse : </w:t>
@@ -3332,11 +3353,13 @@
     <w:p>
       <w:pPr>
         <w:rPr>
-          <w:lang w:val="fr-FR"/>
-        </w:rPr>
-      </w:pPr>
-      <w:r>
-        <w:rPr>
+          <w:color w:val="00B050"/>
+          <w:lang w:val="fr-FR"/>
+        </w:rPr>
+      </w:pPr>
+      <w:r>
+        <w:rPr>
+          <w:color w:val="00B050"/>
           <w:lang w:val="fr-FR"/>
         </w:rPr>
         <w:t>Contactez-moi:</w:t>

</xml_diff>